<commit_message>
update china meeting minutes
</commit_message>
<xml_diff>
--- a/Transition Documents/China/APAC Meeting Minute 20150127.docx
+++ b/Transition Documents/China/APAC Meeting Minute 20150127.docx
@@ -1137,13 +1137,7 @@
         <w:t>的，可以再做详细分类</w:t>
       </w:r>
     </w:p>
-    <w:p>
-      <w:pPr>
-        <w:rPr>
-          <w:rFonts w:hint="eastAsia"/>
-        </w:rPr>
-      </w:pPr>
-    </w:p>
+    <w:p/>
     <w:p>
       <w:pPr>
         <w:pStyle w:val="ListParagraph"/>
@@ -1528,23 +1522,64 @@
         <w:t>过程中</w:t>
       </w:r>
       <w:r>
-        <w:t xml:space="preserve">Avon </w:t>
-      </w:r>
-      <w:bookmarkStart w:id="0" w:name="_GoBack"/>
-      <w:bookmarkEnd w:id="0"/>
-      <w:proofErr w:type="spellStart"/>
-      <w:r>
-        <w:t>KeyFunction</w:t>
-      </w:r>
-      <w:proofErr w:type="spellEnd"/>
+        <w:t>Avon</w:t>
+      </w:r>
+      <w:r>
+        <w:rPr>
+          <w:rFonts w:hint="eastAsia"/>
+        </w:rPr>
+        <w:t>与</w:t>
+      </w:r>
+      <w:r>
+        <w:t>ISS</w:t>
+      </w:r>
+      <w:r>
+        <w:t>将一起汇总与回顾所有业务系统中的</w:t>
+      </w:r>
+      <w:r>
+        <w:t>Key</w:t>
+      </w:r>
       <w:r>
         <w:t xml:space="preserve"> </w:t>
       </w:r>
-      <w:proofErr w:type="spellStart"/>
-      <w:r>
-        <w:t>CodeReview</w:t>
-      </w:r>
-      <w:proofErr w:type="spellEnd"/>
+      <w:r>
+        <w:t>Function</w:t>
+      </w:r>
+      <w:r>
+        <w:t>s</w:t>
+      </w:r>
+      <w:r>
+        <w:rPr>
+          <w:rFonts w:hint="eastAsia"/>
+        </w:rPr>
+        <w:t>，</w:t>
+      </w:r>
+      <w:r>
+        <w:rPr>
+          <w:rFonts w:hint="eastAsia"/>
+        </w:rPr>
+        <w:t>KT</w:t>
+      </w:r>
+      <w:r>
+        <w:t>结束后</w:t>
+      </w:r>
+      <w:proofErr w:type="gramStart"/>
+      <w:r>
+        <w:t>讲相关</w:t>
+      </w:r>
+      <w:proofErr w:type="gramEnd"/>
+      <w:r>
+        <w:t>Key Function</w:t>
+      </w:r>
+      <w:r>
+        <w:rPr>
+          <w:rFonts w:hint="eastAsia"/>
+        </w:rPr>
+        <w:t>的</w:t>
+      </w:r>
+      <w:r>
+        <w:t>文档记录下来。</w:t>
+      </w:r>
     </w:p>
     <w:p>
       <w:pPr>
@@ -1555,61 +1590,145 @@
         </w:numPr>
       </w:pPr>
       <w:r>
+        <w:rPr>
+          <w:rFonts w:hint="eastAsia"/>
+        </w:rPr>
+        <w:t>在</w:t>
+      </w:r>
+      <w:r>
+        <w:t>KT</w:t>
+      </w:r>
+      <w:r>
+        <w:t>开始前，</w:t>
+      </w:r>
+      <w:r>
         <w:t>Avon</w:t>
       </w:r>
       <w:r>
-        <w:rPr>
-          <w:rFonts w:hint="eastAsia"/>
-        </w:rPr>
-        <w:t>尽量</w:t>
-      </w:r>
-      <w:r>
-        <w:t>提供系统的文档，对于可以向</w:t>
-      </w:r>
-      <w:r>
-        <w:rPr>
-          <w:rFonts w:hint="eastAsia"/>
-        </w:rPr>
+        <w:t xml:space="preserve"> Local</w:t>
+      </w:r>
+      <w:r>
+        <w:t>提供系统</w:t>
+      </w:r>
+      <w:r>
+        <w:t>文档</w:t>
+      </w:r>
+      <w:r>
+        <w:rPr>
+          <w:rFonts w:hint="eastAsia"/>
+        </w:rPr>
+        <w:t>（相关</w:t>
+      </w:r>
+      <w:r>
+        <w:t>文档列表已经在</w:t>
+      </w:r>
+      <w:r>
+        <w:t>Transition Check list</w:t>
+      </w:r>
+      <w:r>
+        <w:t>中列明</w:t>
+      </w:r>
+      <w:r>
+        <w:rPr>
+          <w:rFonts w:hint="eastAsia"/>
+        </w:rPr>
+        <w:t>，请</w:t>
+      </w:r>
+      <w:r>
+        <w:t>查看附件相关文件）</w:t>
+      </w:r>
+      <w:r>
+        <w:t>，</w:t>
+      </w:r>
+      <w:r>
+        <w:rPr>
+          <w:rFonts w:hint="eastAsia"/>
+        </w:rPr>
+        <w:t>对于</w:t>
+      </w:r>
+      <w:r>
+        <w:rPr>
+          <w:rFonts w:hint="eastAsia"/>
+        </w:rPr>
+        <w:t>Avon</w:t>
+      </w:r>
+      <w:r>
+        <w:t xml:space="preserve"> Local</w:t>
+      </w:r>
+      <w:r>
+        <w:t>提供的系统文档，</w:t>
+      </w:r>
+      <w:r>
+        <w:rPr>
+          <w:rFonts w:hint="eastAsia"/>
+        </w:rPr>
+        <w:t>将</w:t>
+      </w:r>
+      <w:r>
+        <w:t>交由</w:t>
+      </w:r>
+      <w:r>
         <w:t>ISS</w:t>
       </w:r>
       <w:r>
-        <w:rPr>
-          <w:rFonts w:hint="eastAsia"/>
-        </w:rPr>
-        <w:t>介绍后</w:t>
-      </w:r>
-      <w:r>
-        <w:t>，可以由</w:t>
-      </w:r>
-      <w:r>
-        <w:rPr>
-          <w:rFonts w:hint="eastAsia"/>
-        </w:rPr>
+        <w:t>统一管理并更新</w:t>
+      </w:r>
+      <w:r>
+        <w:rPr>
+          <w:rFonts w:hint="eastAsia"/>
+        </w:rPr>
+        <w:t>，</w:t>
+      </w:r>
+      <w:r>
+        <w:t>因此，在</w:t>
+      </w:r>
+      <w:r>
+        <w:t>KT</w:t>
+      </w:r>
+      <w:r>
+        <w:t>过程中</w:t>
+      </w:r>
+      <w:r>
         <w:t>ISS</w:t>
       </w:r>
       <w:r>
-        <w:rPr>
-          <w:rFonts w:hint="eastAsia"/>
-        </w:rPr>
-        <w:t>完成</w:t>
-      </w:r>
-      <w:r>
-        <w:t>的部分，可以由</w:t>
-      </w:r>
-      <w:r>
-        <w:rPr>
-          <w:rFonts w:hint="eastAsia"/>
-        </w:rPr>
-        <w:t>ISS</w:t>
-      </w:r>
-      <w:r>
-        <w:rPr>
-          <w:rFonts w:hint="eastAsia"/>
-        </w:rPr>
-        <w:t>来</w:t>
-      </w:r>
-      <w:r>
-        <w:t>完成</w:t>
+        <w:t>把需要更新的文档信息整理，并</w:t>
+      </w:r>
+      <w:r>
+        <w:rPr>
+          <w:rFonts w:hint="eastAsia"/>
+        </w:rPr>
+        <w:t>在系统</w:t>
+      </w:r>
+      <w:r>
+        <w:t>Support</w:t>
+      </w:r>
+      <w:r>
+        <w:t>过程</w:t>
+      </w:r>
+      <w:r>
+        <w:rPr>
+          <w:rFonts w:hint="eastAsia"/>
+        </w:rPr>
+        <w:t>中</w:t>
+      </w:r>
+      <w:r>
+        <w:t>，基于系统修改需求的</w:t>
+      </w:r>
+      <w:r>
+        <w:rPr>
+          <w:rFonts w:hint="eastAsia"/>
+        </w:rPr>
+        <w:t>改变</w:t>
+      </w:r>
+      <w:r>
+        <w:t>，进行文档持续更新</w:t>
+      </w:r>
+      <w:r>
+        <w:rPr>
+          <w:rFonts w:hint="eastAsia"/>
+        </w:rPr>
+        <w:t>；</w:t>
       </w:r>
     </w:p>
     <w:p>
@@ -1624,6 +1743,45 @@
         <w:rPr>
           <w:rFonts w:hint="eastAsia"/>
         </w:rPr>
+        <w:t>部分</w:t>
+      </w:r>
+      <w:r>
+        <w:t>local</w:t>
+      </w:r>
+      <w:r>
+        <w:t>维护的功能与开发需要进一步确认是否</w:t>
+      </w:r>
+      <w:r>
+        <w:rPr>
+          <w:rFonts w:hint="eastAsia"/>
+        </w:rPr>
+        <w:t>需要</w:t>
+      </w:r>
+      <w:r>
+        <w:t>ISS</w:t>
+      </w:r>
+      <w:r>
+        <w:rPr>
+          <w:rFonts w:hint="eastAsia"/>
+        </w:rPr>
+        <w:t>支持</w:t>
+      </w:r>
+      <w:r>
+        <w:t>，</w:t>
+      </w:r>
+      <w:r>
+        <w:rPr>
+          <w:rFonts w:hint="eastAsia"/>
+        </w:rPr>
+        <w:t>包括</w:t>
+      </w:r>
+      <w:r>
+        <w:t>，</w:t>
+      </w:r>
+      <w:r>
+        <w:rPr>
+          <w:rFonts w:hint="eastAsia"/>
+        </w:rPr>
         <w:t>GOMAC Ad</w:t>
       </w:r>
       <w:r>
@@ -1639,22 +1797,7 @@
         <w:rPr>
           <w:rFonts w:hint="eastAsia"/>
         </w:rPr>
-        <w:t>目前是由</w:t>
-      </w:r>
-      <w:r>
-        <w:rPr>
-          <w:rFonts w:hint="eastAsia"/>
-        </w:rPr>
-        <w:t>Local</w:t>
-      </w:r>
-      <w:r>
-        <w:rPr>
-          <w:rFonts w:hint="eastAsia"/>
-        </w:rPr>
-        <w:t>开发</w:t>
-      </w:r>
-      <w:r>
-        <w:t>和维护，是否也包含这部分工作</w:t>
+        <w:t xml:space="preserve"> / HR / Avon Cost</w:t>
       </w:r>
     </w:p>
     <w:p>
@@ -1665,153 +1808,146 @@
           <w:numId w:val="1"/>
         </w:numPr>
       </w:pPr>
-      <w:proofErr w:type="spellStart"/>
-      <w:r>
-        <w:rPr>
-          <w:rFonts w:hint="eastAsia"/>
-        </w:rPr>
-        <w:t>SecondSupport</w:t>
-      </w:r>
-      <w:proofErr w:type="spellEnd"/>
-      <w:r>
-        <w:rPr>
-          <w:rFonts w:hint="eastAsia"/>
-        </w:rPr>
-        <w:t>需</w:t>
-      </w:r>
-      <w:r>
-        <w:t>参照</w:t>
+      <w:r>
+        <w:rPr>
+          <w:rFonts w:hint="eastAsia"/>
+        </w:rPr>
+        <w:lastRenderedPageBreak/>
+        <w:t>Avon</w:t>
+      </w:r>
+      <w:r>
+        <w:t xml:space="preserve"> Local</w:t>
+      </w:r>
+      <w:r>
+        <w:t>与</w:t>
+      </w:r>
+      <w:r>
+        <w:t>ISS</w:t>
+      </w:r>
+      <w:r>
+        <w:rPr>
+          <w:rFonts w:hint="eastAsia"/>
+        </w:rPr>
+        <w:t>在</w:t>
       </w:r>
       <w:r>
         <w:t>KT</w:t>
       </w:r>
       <w:r>
-        <w:t>阶段的</w:t>
-      </w:r>
-      <w:proofErr w:type="spellStart"/>
-      <w:r>
-        <w:rPr>
-          <w:rFonts w:hint="eastAsia"/>
-        </w:rPr>
-        <w:t>Keyfunctions</w:t>
-      </w:r>
-      <w:proofErr w:type="spellEnd"/>
-      <w:r>
-        <w:rPr>
-          <w:rFonts w:hint="eastAsia"/>
-        </w:rPr>
+        <w:t>过程中，共同定义</w:t>
+      </w:r>
+      <w:r>
+        <w:t>Key Functions</w:t>
+      </w:r>
+      <w:r>
         <w:t>相关</w:t>
       </w:r>
       <w:r>
-        <w:t>的</w:t>
-      </w:r>
-      <w:r>
-        <w:rPr>
-          <w:rFonts w:hint="eastAsia"/>
-        </w:rPr>
-        <w:t>Ticket</w:t>
-      </w:r>
-      <w:r>
-        <w:rPr>
-          <w:rFonts w:hint="eastAsia"/>
-        </w:rPr>
-        <w:t>完成</w:t>
-      </w:r>
-      <w:r>
-        <w:t>情况</w:t>
-      </w:r>
-      <w:r>
-        <w:rPr>
-          <w:rFonts w:hint="eastAsia"/>
-        </w:rPr>
+        <w:rPr>
+          <w:rFonts w:hint="eastAsia"/>
+        </w:rPr>
+        <w:t>具</w:t>
+      </w:r>
+      <w:r>
+        <w:t>代表性的</w:t>
+      </w:r>
+      <w:r>
+        <w:t>Incident</w:t>
+      </w:r>
+      <w:r>
+        <w:rPr>
+          <w:rFonts w:hint="eastAsia"/>
+        </w:rPr>
+        <w:t>列表，</w:t>
+      </w:r>
+      <w:r>
+        <w:t>并</w:t>
+      </w:r>
+      <w:r>
+        <w:rPr>
+          <w:rFonts w:hint="eastAsia"/>
+        </w:rPr>
+        <w:t>在</w:t>
+      </w:r>
+      <w:r>
+        <w:rPr>
+          <w:rFonts w:hint="eastAsia"/>
+        </w:rPr>
+        <w:t xml:space="preserve"> </w:t>
+      </w:r>
+      <w:r>
+        <w:t>Secondary/ Primary Support</w:t>
+      </w:r>
+      <w:r>
+        <w:rPr>
+          <w:rFonts w:hint="eastAsia"/>
+        </w:rPr>
+        <w:t>时，</w:t>
+      </w:r>
+      <w:r>
+        <w:rPr>
+          <w:rFonts w:hint="eastAsia"/>
+        </w:rPr>
+        <w:t>当</w:t>
+      </w:r>
+      <w:r>
+        <w:t>ISS</w:t>
+      </w:r>
+      <w:r>
+        <w:rPr>
+          <w:rFonts w:hint="eastAsia"/>
+        </w:rPr>
+        <w:t>能</w:t>
+      </w:r>
+      <w:r>
+        <w:t>按时完成系统支持任务</w:t>
+      </w:r>
+      <w:proofErr w:type="gramStart"/>
+      <w:r>
+        <w:rPr>
+          <w:rFonts w:hint="eastAsia"/>
+        </w:rPr>
+        <w:t>并</w:t>
+      </w:r>
+      <w:r>
+        <w:t>时间</w:t>
+      </w:r>
+      <w:proofErr w:type="gramEnd"/>
+      <w:r>
+        <w:t>宽松</w:t>
+      </w:r>
+      <w:r>
+        <w:rPr>
+          <w:rFonts w:hint="eastAsia"/>
+        </w:rPr>
+        <w:t>时</w:t>
+      </w:r>
+      <w:r>
         <w:t>，</w:t>
       </w:r>
       <w:r>
-        <w:t>理顺</w:t>
-      </w:r>
-      <w:r>
-        <w:t>Remedy</w:t>
-      </w:r>
-      <w:r>
-        <w:rPr>
-          <w:rFonts w:hint="eastAsia"/>
-        </w:rPr>
-        <w:t>流程</w:t>
-      </w:r>
-      <w:r>
-        <w:rPr>
-          <w:rFonts w:hint="eastAsia"/>
-        </w:rPr>
-        <w:t>，</w:t>
-      </w:r>
-      <w:r>
-        <w:rPr>
-          <w:rFonts w:hint="eastAsia"/>
-        </w:rPr>
-        <w:t>按照</w:t>
-      </w:r>
-      <w:r>
-        <w:t>阶段考核</w:t>
-      </w:r>
-      <w:r>
-        <w:rPr>
-          <w:rFonts w:hint="eastAsia"/>
-        </w:rPr>
-        <w:t>Ticket</w:t>
-      </w:r>
-      <w:r>
-        <w:rPr>
-          <w:rFonts w:hint="eastAsia"/>
-        </w:rPr>
-        <w:t>完成</w:t>
-      </w:r>
-      <w:r>
-        <w:t>情况</w:t>
-      </w:r>
-      <w:r>
-        <w:rPr>
-          <w:rFonts w:hint="eastAsia"/>
-        </w:rPr>
-        <w:t>，</w:t>
-      </w:r>
-      <w:r>
-        <w:t>每周提交</w:t>
-      </w:r>
-      <w:r>
-        <w:rPr>
-          <w:rFonts w:hint="eastAsia"/>
-        </w:rPr>
-        <w:t>Ticket</w:t>
-      </w:r>
-      <w:r>
-        <w:rPr>
-          <w:rFonts w:hint="eastAsia"/>
-        </w:rPr>
-        <w:t>完成</w:t>
-      </w:r>
-      <w:r>
-        <w:t>情况的</w:t>
-      </w:r>
-      <w:r>
-        <w:rPr>
-          <w:rFonts w:hint="eastAsia"/>
-        </w:rPr>
-        <w:t>汇总</w:t>
-      </w:r>
-      <w:r>
-        <w:rPr>
-          <w:rFonts w:hint="eastAsia"/>
-        </w:rPr>
-        <w:t>报表</w:t>
-      </w:r>
-      <w:r>
-        <w:rPr>
-          <w:rFonts w:hint="eastAsia"/>
-        </w:rPr>
-        <w:t>，</w:t>
-      </w:r>
-      <w:r>
-        <w:t>若评估有问题，应有解决问题的预案</w:t>
+        <w:rPr>
+          <w:rFonts w:hint="eastAsia"/>
+        </w:rPr>
+        <w:t>ISS</w:t>
+      </w:r>
+      <w:r>
+        <w:t>团队需要回顾并模拟完成</w:t>
+      </w:r>
+      <w:r>
+        <w:rPr>
+          <w:rFonts w:hint="eastAsia"/>
+        </w:rPr>
+        <w:t>列表</w:t>
+      </w:r>
+      <w:r>
+        <w:t>中的</w:t>
+      </w:r>
+      <w:r>
+        <w:t>Incident</w:t>
+      </w:r>
+      <w:r>
+        <w:t>，从而增加对系统的认识。</w:t>
       </w:r>
     </w:p>
     <w:p>
@@ -1823,80 +1959,59 @@
         </w:numPr>
       </w:pPr>
       <w:r>
-        <w:lastRenderedPageBreak/>
-        <w:t>Primary Support</w:t>
-      </w:r>
-      <w:r>
-        <w:t xml:space="preserve"> </w:t>
-      </w:r>
-      <w:r>
-        <w:rPr>
-          <w:rFonts w:hint="eastAsia"/>
-        </w:rPr>
-        <w:t>评估</w:t>
-      </w:r>
-      <w:r>
-        <w:t>已</w:t>
-      </w:r>
-      <w:r>
-        <w:rPr>
-          <w:rFonts w:hint="eastAsia"/>
-        </w:rPr>
-        <w:t>制定</w:t>
-      </w:r>
-      <w:r>
-        <w:t>好的</w:t>
-      </w:r>
-      <w:r>
-        <w:rPr>
-          <w:rFonts w:hint="eastAsia"/>
-        </w:rPr>
-        <w:t>KPI</w:t>
-      </w:r>
-      <w:r>
-        <w:rPr>
-          <w:rFonts w:hint="eastAsia"/>
-        </w:rPr>
-        <w:t>完成</w:t>
-      </w:r>
-      <w:r>
-        <w:t>情况</w:t>
-      </w:r>
-      <w:r>
-        <w:rPr>
-          <w:rFonts w:hint="eastAsia"/>
-        </w:rPr>
-        <w:t>达到</w:t>
-      </w:r>
-      <w:r>
-        <w:rPr>
-          <w:rFonts w:hint="eastAsia"/>
-        </w:rPr>
-        <w:t>SLA</w:t>
-      </w:r>
-      <w:r>
-        <w:rPr>
-          <w:rFonts w:hint="eastAsia"/>
-        </w:rPr>
-        <w:t>标准</w:t>
-      </w:r>
-      <w:r>
-        <w:rPr>
-          <w:rFonts w:hint="eastAsia"/>
-        </w:rPr>
-        <w:t>，若</w:t>
-      </w:r>
-      <w:r>
-        <w:t>没有</w:t>
-      </w:r>
-      <w:proofErr w:type="spellStart"/>
-      <w:r>
-        <w:rPr>
-          <w:rFonts w:hint="eastAsia"/>
-        </w:rPr>
-        <w:t>Keyfunctions</w:t>
-      </w:r>
-      <w:proofErr w:type="spellEnd"/>
+        <w:rPr>
+          <w:rFonts w:hint="eastAsia"/>
+        </w:rPr>
+        <w:t>在</w:t>
+      </w:r>
+      <w:r>
+        <w:t>Avon Local</w:t>
+      </w:r>
+      <w:r>
+        <w:rPr>
+          <w:rFonts w:hint="eastAsia"/>
+        </w:rPr>
+        <w:t>参加</w:t>
+      </w:r>
+      <w:r>
+        <w:t>Remedy</w:t>
+      </w:r>
+      <w:r>
+        <w:rPr>
+          <w:rFonts w:hint="eastAsia"/>
+        </w:rPr>
+        <w:t>培训</w:t>
+      </w:r>
+      <w:r>
+        <w:t>后，</w:t>
+      </w:r>
+      <w:r>
+        <w:t>ISS</w:t>
+      </w:r>
+      <w:r>
+        <w:t>与</w:t>
+      </w:r>
+      <w:r>
+        <w:t>Avon Local</w:t>
+      </w:r>
+      <w:r>
+        <w:rPr>
+          <w:rFonts w:hint="eastAsia"/>
+        </w:rPr>
+        <w:t>需要重新</w:t>
+      </w:r>
+      <w:r>
+        <w:t>回顾并</w:t>
+      </w:r>
+      <w:r>
+        <w:rPr>
+          <w:rFonts w:hint="eastAsia"/>
+        </w:rPr>
+        <w:t>讨论</w:t>
+      </w:r>
+      <w:r>
+        <w:t>Remedy</w:t>
+      </w:r>
       <w:r>
         <w:rPr>
           <w:rFonts w:hint="eastAsia"/>
@@ -1904,10 +2019,7 @@
         <w:t>的</w:t>
       </w:r>
       <w:r>
-        <w:rPr>
-          <w:rFonts w:hint="eastAsia"/>
-        </w:rPr>
-        <w:t>Ticket</w:t>
+        <w:t>流程</w:t>
       </w:r>
       <w:r>
         <w:rPr>
@@ -1916,22 +2028,37 @@
         <w:t>，</w:t>
       </w:r>
       <w:r>
-        <w:t>找出历史的</w:t>
-      </w:r>
-      <w:r>
-        <w:rPr>
-          <w:rFonts w:hint="eastAsia"/>
-        </w:rPr>
-        <w:t>Ticket</w:t>
-      </w:r>
-      <w:r>
-        <w:rPr>
-          <w:rFonts w:hint="eastAsia"/>
-        </w:rPr>
-        <w:t>做</w:t>
-      </w:r>
-      <w:r>
-        <w:t>修改评估</w:t>
+        <w:t>并</w:t>
+      </w:r>
+      <w:r>
+        <w:rPr>
+          <w:rFonts w:hint="eastAsia"/>
+        </w:rPr>
+        <w:t>统一</w:t>
+      </w:r>
+      <w:r>
+        <w:t>以后</w:t>
+      </w:r>
+      <w:r>
+        <w:t>Product Support</w:t>
+      </w:r>
+      <w:r>
+        <w:t>的流程（</w:t>
+      </w:r>
+      <w:r>
+        <w:rPr>
+          <w:rFonts w:hint="eastAsia"/>
+        </w:rPr>
+        <w:t>Incident/ Change request flow</w:t>
+      </w:r>
+      <w:r>
+        <w:t>）</w:t>
+      </w:r>
+      <w:r>
+        <w:rPr>
+          <w:rFonts w:hint="eastAsia"/>
+        </w:rPr>
+        <w:t>。</w:t>
       </w:r>
     </w:p>
     <w:p>
@@ -1946,31 +2073,82 @@
         <w:rPr>
           <w:rFonts w:hint="eastAsia"/>
         </w:rPr>
-        <w:t>关于</w:t>
-      </w:r>
-      <w:r>
-        <w:rPr>
-          <w:rFonts w:hint="eastAsia"/>
-        </w:rPr>
+        <w:t>需要</w:t>
+      </w:r>
+      <w:r>
+        <w:t>制定</w:t>
+      </w:r>
+      <w:r>
+        <w:rPr>
+          <w:rFonts w:hint="eastAsia"/>
+        </w:rPr>
+        <w:t>Change</w:t>
+      </w:r>
+      <w:r>
+        <w:t xml:space="preserve"> Request</w:t>
+      </w:r>
+      <w:r>
+        <w:rPr>
+          <w:rFonts w:hint="eastAsia"/>
+        </w:rPr>
+        <w:t>的</w:t>
+      </w:r>
+      <w:r>
+        <w:rPr>
+          <w:rFonts w:hint="eastAsia"/>
+        </w:rPr>
+        <w:t>KPI</w:t>
+      </w:r>
+      <w:r>
+        <w:rPr>
+          <w:rFonts w:hint="eastAsia"/>
+        </w:rPr>
+        <w:t>评估</w:t>
+      </w:r>
+      <w:r>
+        <w:t>方法，</w:t>
+      </w:r>
+      <w:r>
+        <w:rPr>
+          <w:rFonts w:hint="eastAsia"/>
+        </w:rPr>
+        <w:t>定义每个</w:t>
+      </w:r>
+      <w:r>
+        <w:t>季度</w:t>
+      </w:r>
+      <w:r>
         <w:t>CR</w:t>
       </w:r>
       <w:r>
+        <w:t>的数量，</w:t>
+      </w:r>
+      <w:r>
+        <w:rPr>
+          <w:rFonts w:hint="eastAsia"/>
+        </w:rPr>
+        <w:t>平均</w:t>
+      </w:r>
+      <w:r>
+        <w:t>每个</w:t>
+      </w:r>
+      <w:r>
+        <w:t>CR</w:t>
+      </w:r>
+      <w:r>
         <w:rPr>
           <w:rFonts w:hint="eastAsia"/>
         </w:rPr>
         <w:t>的</w:t>
       </w:r>
       <w:r>
-        <w:rPr>
-          <w:rFonts w:hint="eastAsia"/>
-        </w:rPr>
-        <w:t>KPI</w:t>
-      </w:r>
-      <w:r>
-        <w:rPr>
-          <w:rFonts w:hint="eastAsia"/>
-        </w:rPr>
-        <w:t>制定</w:t>
+        <w:t>完成</w:t>
+      </w:r>
+      <w:r>
+        <w:rPr>
+          <w:rFonts w:hint="eastAsia"/>
+        </w:rPr>
+        <w:t>时间。</w:t>
       </w:r>
     </w:p>
     <w:p>
@@ -1985,46 +2163,72 @@
         <w:rPr>
           <w:rFonts w:hint="eastAsia"/>
         </w:rPr>
-        <w:t>个人</w:t>
-      </w:r>
-      <w:r>
-        <w:rPr>
-          <w:rFonts w:hint="eastAsia"/>
-        </w:rPr>
-        <w:t>开发</w:t>
-      </w:r>
-      <w:r>
-        <w:t>机器由谁提供，以及开发程序的</w:t>
-      </w:r>
-      <w:proofErr w:type="spellStart"/>
-      <w:r>
-        <w:rPr>
-          <w:rFonts w:hint="eastAsia"/>
-        </w:rPr>
-        <w:t>Licence</w:t>
-      </w:r>
-      <w:proofErr w:type="spellEnd"/>
-    </w:p>
-    <w:p>
-      <w:pPr>
-        <w:pStyle w:val="ListParagraph"/>
-        <w:numPr>
-          <w:ilvl w:val="0"/>
-          <w:numId w:val="1"/>
-        </w:numPr>
-      </w:pPr>
-      <w:r>
-        <w:t>KT</w:t>
-      </w:r>
-      <w:r>
-        <w:rPr>
-          <w:rFonts w:hint="eastAsia"/>
-        </w:rPr>
-        <w:t>开会</w:t>
-      </w:r>
-      <w:r>
-        <w:t>最好能够录音记录</w:t>
-      </w:r>
+        <w:t>ISS</w:t>
+      </w:r>
+      <w:r>
+        <w:t>提供开发</w:t>
+      </w:r>
+      <w:proofErr w:type="gramStart"/>
+      <w:r>
+        <w:t>机环境</w:t>
+      </w:r>
+      <w:proofErr w:type="gramEnd"/>
+      <w:r>
+        <w:t>需求（</w:t>
+      </w:r>
+      <w:r>
+        <w:rPr>
+          <w:rFonts w:hint="eastAsia"/>
+        </w:rPr>
+        <w:t>开发软件</w:t>
+      </w:r>
+      <w:r>
+        <w:rPr>
+          <w:rFonts w:hint="eastAsia"/>
+        </w:rPr>
+        <w:t>/</w:t>
+      </w:r>
+      <w:r>
+        <w:t>Windows</w:t>
+      </w:r>
+      <w:r>
+        <w:rPr>
+          <w:rFonts w:hint="eastAsia"/>
+        </w:rPr>
+        <w:t>版本</w:t>
+      </w:r>
+      <w:r>
+        <w:t>）</w:t>
+      </w:r>
+      <w:r>
+        <w:rPr>
+          <w:rFonts w:hint="eastAsia"/>
+        </w:rPr>
+        <w:t>，</w:t>
+      </w:r>
+      <w:r>
+        <w:t>Samson</w:t>
+      </w:r>
+      <w:r>
+        <w:t>负责提供</w:t>
+      </w:r>
+      <w:r>
+        <w:rPr>
+          <w:rFonts w:hint="eastAsia"/>
+        </w:rPr>
+        <w:t>相关</w:t>
+      </w:r>
+      <w:r>
+        <w:t>软件列表，与</w:t>
+      </w:r>
+      <w:r>
+        <w:t>License</w:t>
+      </w:r>
+      <w:r>
+        <w:t>情况。</w:t>
+      </w:r>
+      <w:bookmarkStart w:id="0" w:name="_GoBack"/>
+      <w:bookmarkEnd w:id="0"/>
     </w:p>
     <w:sectPr>
       <w:pgSz w:w="12240" w:h="15840"/>

</xml_diff>